<commit_message>
changes in all files
</commit_message>
<xml_diff>
--- a/documents/Architecture document.docx
+++ b/documents/Architecture document.docx
@@ -159,7 +159,7 @@
               </wp:anchor>
             </w:drawing>
           </mc:Choice>
-          <mc:Fallback xmlns:pic="http://schemas.openxmlformats.org/drawingml/2006/picture" xmlns:a="http://schemas.openxmlformats.org/drawingml/2006/main" xmlns:ve="http://schemas.openxmlformats.org/markup-compatibility/2006">
+          <mc:Fallback xmlns:ve="http://schemas.openxmlformats.org/markup-compatibility/2006" xmlns:a="http://schemas.openxmlformats.org/drawingml/2006/main" xmlns:pic="http://schemas.openxmlformats.org/drawingml/2006/picture">
             <w:pict>
               <v:rect style="position:absolute;margin-left:25.559999pt;margin-top:4.131650pt;width:543pt;height:.95999pt;mso-position-horizontal-relative:page;mso-position-vertical-relative:paragraph;z-index:-15728640;mso-wrap-distance-left:0;mso-wrap-distance-right:0" id="docshape3" filled="true" fillcolor="#4f81bc" stroked="false">
                 <v:fill type="solid"/>
@@ -7048,8 +7048,6 @@
           <w:szCs w:val="28"/>
         </w:rPr>
       </w:pPr>
-      <w:bookmarkStart w:id="0" w:name="_GoBack"/>
-      <w:bookmarkEnd w:id="0"/>
       <w:r>
         <w:rPr>
           <w:sz w:val="28"/>
@@ -7058,23 +7056,72 @@
         <w:lastRenderedPageBreak/>
         <w:t xml:space="preserve">HOST WEB ADDRESS: </w:t>
       </w:r>
-      <w:hyperlink r:id="rId28" w:history="1">
-        <w:r>
-          <w:rPr>
-            <w:rStyle w:val="Hyperlink"/>
-            <w:sz w:val="40"/>
-            <w:szCs w:val="40"/>
-          </w:rPr>
-          <w:t>https://images-caption.onrender.com</w:t>
-        </w:r>
-      </w:hyperlink>
-      <w:r>
-        <w:rPr>
-          <w:sz w:val="40"/>
-          <w:szCs w:val="40"/>
+      <w:bookmarkStart w:id="0" w:name="_GoBack"/>
+      <w:r>
+        <w:rPr>
+          <w:sz w:val="36"/>
+          <w:szCs w:val="36"/>
+        </w:rPr>
+        <w:fldChar w:fldCharType="begin"/>
+      </w:r>
+      <w:r>
+        <w:rPr>
+          <w:sz w:val="36"/>
+          <w:szCs w:val="36"/>
+        </w:rPr>
+        <w:instrText xml:space="preserve"> HYPERLINK "</w:instrText>
+      </w:r>
+      <w:r>
+        <w:rPr>
+          <w:sz w:val="36"/>
+          <w:szCs w:val="36"/>
+        </w:rPr>
+        <w:instrText>https://image-captioning-iwhw.onrender.com</w:instrText>
+      </w:r>
+      <w:r>
+        <w:rPr>
+          <w:sz w:val="36"/>
+          <w:szCs w:val="36"/>
+        </w:rPr>
+        <w:instrText xml:space="preserve">" </w:instrText>
+      </w:r>
+      <w:r>
+        <w:rPr>
+          <w:sz w:val="36"/>
+          <w:szCs w:val="36"/>
+        </w:rPr>
+        <w:fldChar w:fldCharType="separate"/>
+      </w:r>
+      <w:r>
+        <w:rPr>
+          <w:rStyle w:val="Hyperlink"/>
+          <w:sz w:val="36"/>
+          <w:szCs w:val="36"/>
+        </w:rPr>
+        <w:t>https://image-captioning-iwhw.onrender.com</w:t>
+      </w:r>
+      <w:r>
+        <w:rPr>
+          <w:sz w:val="36"/>
+          <w:szCs w:val="36"/>
+        </w:rPr>
+        <w:fldChar w:fldCharType="end"/>
+      </w:r>
+      <w:r>
+        <w:rPr>
+          <w:sz w:val="36"/>
+          <w:szCs w:val="36"/>
+        </w:rPr>
+        <w:t xml:space="preserve"> </w:t>
+      </w:r>
+      <w:r>
+        <w:rPr>
+          <w:sz w:val="36"/>
+          <w:szCs w:val="36"/>
         </w:rPr>
         <w:tab/>
       </w:r>
+      <w:bookmarkEnd w:id="0"/>
       <w:r>
         <w:rPr>
           <w:sz w:val="36"/>
@@ -8786,6 +8833,7 @@
   <w:style w:type="character" w:default="1" w:styleId="DefaultParagraphFont">
     <w:name w:val="Default Paragraph Font"/>
     <w:uiPriority w:val="1"/>
+    <w:semiHidden/>
     <w:unhideWhenUsed/>
   </w:style>
   <w:style w:type="table" w:default="1" w:styleId="TableNormal">
@@ -9130,6 +9178,7 @@
   <w:style w:type="character" w:default="1" w:styleId="DefaultParagraphFont">
     <w:name w:val="Default Paragraph Font"/>
     <w:uiPriority w:val="1"/>
+    <w:semiHidden/>
     <w:unhideWhenUsed/>
   </w:style>
   <w:style w:type="table" w:default="1" w:styleId="TableNormal">

</xml_diff>